<commit_message>
ironed out bugs in new test process (1.1.06)
- ironed out the bugs of the new test process
- need to still incorporate the pre-test questions
- need to still add the auto suggest data
</commit_message>
<xml_diff>
--- a/How the new improved test must work.docx
+++ b/How the new improved test must work.docx
@@ -521,10 +521,10 @@
         </w:numPr>
       </w:pPr>
       <w:r>
-        <w:t>pass</w:t>
-      </w:r>
-      <w:r>
-        <w:t>ing a question manually</w:t>
+        <w:t>passing a question manually</w:t>
+      </w:r>
+      <w:r>
+        <w:t xml:space="preserve"> - done</w:t>
       </w:r>
     </w:p>
     <w:p>
@@ -536,13 +536,10 @@
         </w:numPr>
       </w:pPr>
       <w:r>
-        <w:t>Auto pass qu</w:t>
-      </w:r>
-      <w:r>
-        <w:t>e</w:t>
-      </w:r>
-      <w:r>
-        <w:t>stion when timer runs out</w:t>
+        <w:t>Auto pass question when timer runs out</w:t>
+      </w:r>
+      <w:r>
+        <w:t xml:space="preserve"> - done</w:t>
       </w:r>
     </w:p>
     <w:p>
@@ -556,6 +553,9 @@
       <w:r>
         <w:t>Pausing a test</w:t>
       </w:r>
+      <w:r>
+        <w:t xml:space="preserve"> - done</w:t>
+      </w:r>
     </w:p>
     <w:p>
       <w:pPr>
@@ -568,6 +568,9 @@
       <w:r>
         <w:t>Un-pausing a test</w:t>
       </w:r>
+      <w:r>
+        <w:t xml:space="preserve"> - done</w:t>
+      </w:r>
     </w:p>
     <w:p>
       <w:pPr>
@@ -576,8 +579,14 @@
           <w:ilvl w:val="0"/>
           <w:numId w:val="8"/>
         </w:numPr>
-      </w:pPr>
-      <w:r>
+        <w:rPr>
+          <w:b/>
+        </w:rPr>
+      </w:pPr>
+      <w:r>
+        <w:rPr>
+          <w:b/>
+        </w:rPr>
         <w:t>Pre-Test Questions</w:t>
       </w:r>
     </w:p>
@@ -588,30 +597,54 @@
           <w:ilvl w:val="0"/>
           <w:numId w:val="8"/>
         </w:numPr>
-      </w:pPr>
-      <w:r>
-        <w:t>Update test progress after each question is saved</w:t>
-      </w:r>
-    </w:p>
-    <w:p>
-      <w:pPr>
-        <w:pStyle w:val="ListParagraph"/>
-        <w:numPr>
-          <w:ilvl w:val="0"/>
-          <w:numId w:val="8"/>
-        </w:numPr>
-      </w:pPr>
-      <w:r>
-        <w:t xml:space="preserve">Fix the progress on the test list page </w:t>
-      </w:r>
-      <w:r>
-        <w:t>– take skipped questions into account</w:t>
-      </w:r>
-      <w:r>
-        <w:t>. User the progress indicator on the user-tests table</w:t>
+        <w:rPr>
+          <w:b/>
+        </w:rPr>
+      </w:pPr>
+      <w:r>
+        <w:rPr>
+          <w:b/>
+        </w:rPr>
+        <w:t>Add the auto suggest data</w:t>
       </w:r>
       <w:bookmarkStart w:id="0" w:name="_GoBack"/>
       <w:bookmarkEnd w:id="0"/>
+    </w:p>
+    <w:p>
+      <w:pPr>
+        <w:pStyle w:val="ListParagraph"/>
+        <w:numPr>
+          <w:ilvl w:val="0"/>
+          <w:numId w:val="8"/>
+        </w:numPr>
+      </w:pPr>
+      <w:r>
+        <w:t>Update test progress after each question is saved</w:t>
+      </w:r>
+      <w:r>
+        <w:t xml:space="preserve"> -done</w:t>
+      </w:r>
+    </w:p>
+    <w:p>
+      <w:pPr>
+        <w:pStyle w:val="ListParagraph"/>
+        <w:numPr>
+          <w:ilvl w:val="0"/>
+          <w:numId w:val="8"/>
+        </w:numPr>
+      </w:pPr>
+      <w:r>
+        <w:t xml:space="preserve">Fix the progress on the test list page </w:t>
+      </w:r>
+      <w:r>
+        <w:t>– take skipped questions into account</w:t>
+      </w:r>
+      <w:r>
+        <w:t>. User the progress indicator on the user-tests table</w:t>
+      </w:r>
+      <w:r>
+        <w:t xml:space="preserve"> done</w:t>
+      </w:r>
     </w:p>
     <w:sectPr>
       <w:pgSz w:w="11906" w:h="16838"/>

</xml_diff>

<commit_message>
Completed the test-controller refactoring. (1.2.00)
Completed the test-controller refactoring.
</commit_message>
<xml_diff>
--- a/How the new improved test must work.docx
+++ b/How the new improved test must work.docx
@@ -265,6 +265,9 @@
     <w:p>
       <w:pPr>
         <w:pStyle w:val="Heading3"/>
+        <w:rPr>
+          <w:b w:val="0"/>
+        </w:rPr>
       </w:pPr>
       <w:r>
         <w:t>Input</w:t>
@@ -314,15 +317,26 @@
           <w:numId w:val="5"/>
         </w:numPr>
       </w:pPr>
-      <w:r>
-        <w:t>Pretest question object (object)</w:t>
+      <w:proofErr w:type="spellStart"/>
+      <w:r>
+        <w:t>Pretest</w:t>
+      </w:r>
+      <w:proofErr w:type="spellEnd"/>
+      <w:r>
+        <w:t xml:space="preserve"> question object (object)</w:t>
       </w:r>
     </w:p>
     <w:p>
       <w:pPr>
         <w:pStyle w:val="Heading3"/>
-      </w:pPr>
-      <w:r>
+        <w:rPr>
+          <w:b w:val="0"/>
+        </w:rPr>
+      </w:pPr>
+      <w:r>
+        <w:rPr>
+          <w:b w:val="0"/>
+        </w:rPr>
         <w:t>Output</w:t>
       </w:r>
     </w:p>
@@ -389,8 +403,14 @@
     <w:p>
       <w:pPr>
         <w:pStyle w:val="Heading3"/>
-      </w:pPr>
-      <w:r>
+        <w:rPr>
+          <w:b w:val="0"/>
+        </w:rPr>
+      </w:pPr>
+      <w:r>
+        <w:rPr>
+          <w:b w:val="0"/>
+        </w:rPr>
         <w:t>Actions</w:t>
       </w:r>
     </w:p>
@@ -403,7 +423,15 @@
         </w:numPr>
       </w:pPr>
       <w:r>
-        <w:t>Has Answer? (is the start of the test?)</w:t>
+        <w:t>Has Answer? (</w:t>
+      </w:r>
+      <w:proofErr w:type="gramStart"/>
+      <w:r>
+        <w:t>is</w:t>
+      </w:r>
+      <w:proofErr w:type="gramEnd"/>
+      <w:r>
+        <w:t xml:space="preserve"> the start of the test?)</w:t>
       </w:r>
     </w:p>
     <w:p>
@@ -507,8 +535,14 @@
     <w:p>
       <w:pPr>
         <w:pStyle w:val="Heading2"/>
-      </w:pPr>
-      <w:r>
+        <w:rPr>
+          <w:b w:val="0"/>
+        </w:rPr>
+      </w:pPr>
+      <w:r>
+        <w:rPr>
+          <w:b w:val="0"/>
+        </w:rPr>
         <w:t>Things to remember</w:t>
       </w:r>
     </w:p>
@@ -579,16 +613,13 @@
           <w:ilvl w:val="0"/>
           <w:numId w:val="8"/>
         </w:numPr>
-        <w:rPr>
-          <w:b/>
-        </w:rPr>
-      </w:pPr>
-      <w:r>
-        <w:rPr>
-          <w:b/>
-        </w:rPr>
+      </w:pPr>
+      <w:r>
         <w:t>Pre-Test Questions</w:t>
       </w:r>
+      <w:r>
+        <w:t xml:space="preserve"> - done</w:t>
+      </w:r>
     </w:p>
     <w:p>
       <w:pPr>
@@ -597,54 +628,51 @@
           <w:ilvl w:val="0"/>
           <w:numId w:val="8"/>
         </w:numPr>
-        <w:rPr>
-          <w:b/>
-        </w:rPr>
-      </w:pPr>
-      <w:r>
-        <w:rPr>
-          <w:b/>
-        </w:rPr>
+      </w:pPr>
+      <w:r>
         <w:t>Add the auto suggest data</w:t>
+      </w:r>
+      <w:r>
+        <w:t xml:space="preserve"> - done</w:t>
+      </w:r>
+    </w:p>
+    <w:p>
+      <w:pPr>
+        <w:pStyle w:val="ListParagraph"/>
+        <w:numPr>
+          <w:ilvl w:val="0"/>
+          <w:numId w:val="8"/>
+        </w:numPr>
+      </w:pPr>
+      <w:r>
+        <w:t>Update test progress after each question is saved</w:t>
+      </w:r>
+      <w:r>
+        <w:t xml:space="preserve"> -done</w:t>
+      </w:r>
+    </w:p>
+    <w:p>
+      <w:pPr>
+        <w:pStyle w:val="ListParagraph"/>
+        <w:numPr>
+          <w:ilvl w:val="0"/>
+          <w:numId w:val="8"/>
+        </w:numPr>
+      </w:pPr>
+      <w:r>
+        <w:t xml:space="preserve">Fix the progress on the test list page </w:t>
+      </w:r>
+      <w:r>
+        <w:t>– take skipped questions into account</w:t>
+      </w:r>
+      <w:r>
+        <w:t>. User the progress indicator on the user-tests table</w:t>
+      </w:r>
+      <w:r>
+        <w:t xml:space="preserve"> done</w:t>
       </w:r>
       <w:bookmarkStart w:id="0" w:name="_GoBack"/>
       <w:bookmarkEnd w:id="0"/>
-    </w:p>
-    <w:p>
-      <w:pPr>
-        <w:pStyle w:val="ListParagraph"/>
-        <w:numPr>
-          <w:ilvl w:val="0"/>
-          <w:numId w:val="8"/>
-        </w:numPr>
-      </w:pPr>
-      <w:r>
-        <w:t>Update test progress after each question is saved</w:t>
-      </w:r>
-      <w:r>
-        <w:t xml:space="preserve"> -done</w:t>
-      </w:r>
-    </w:p>
-    <w:p>
-      <w:pPr>
-        <w:pStyle w:val="ListParagraph"/>
-        <w:numPr>
-          <w:ilvl w:val="0"/>
-          <w:numId w:val="8"/>
-        </w:numPr>
-      </w:pPr>
-      <w:r>
-        <w:t xml:space="preserve">Fix the progress on the test list page </w:t>
-      </w:r>
-      <w:r>
-        <w:t>– take skipped questions into account</w:t>
-      </w:r>
-      <w:r>
-        <w:t>. User the progress indicator on the user-tests table</w:t>
-      </w:r>
-      <w:r>
-        <w:t xml:space="preserve"> done</w:t>
-      </w:r>
     </w:p>
     <w:sectPr>
       <w:pgSz w:w="11906" w:h="16838"/>

</xml_diff>